<commit_message>
Add new files to the course
</commit_message>
<xml_diff>
--- a/bigdata/introduction_into_hadoop.docx
+++ b/bigdata/introduction_into_hadoop.docx
@@ -10,8 +10,6 @@
           <w:szCs w:val="44"/>
         </w:rPr>
       </w:pPr>
-      <w:bookmarkStart w:id="0" w:name="_GoBack"/>
-      <w:bookmarkEnd w:id="0"/>
       <w:r>
         <w:rPr>
           <w:sz w:val="44"/>
@@ -239,10 +237,7 @@
     </w:p>
     <w:p>
       <w:r>
-        <w:t xml:space="preserve">• </w:t>
-      </w:r>
-      <w:r>
-        <w:t xml:space="preserve">Secondary </w:t>
+        <w:t xml:space="preserve">• Secondary </w:t>
       </w:r>
       <w:proofErr w:type="spellStart"/>
       <w:r>
@@ -250,10 +245,7 @@
       </w:r>
       <w:proofErr w:type="spellEnd"/>
       <w:r>
-        <w:t>:</w:t>
-      </w:r>
-      <w:r>
-        <w:t xml:space="preserve"> is responsible for managing the logs in the </w:t>
+        <w:t xml:space="preserve">: is responsible for managing the logs in the </w:t>
       </w:r>
       <w:proofErr w:type="spellStart"/>
       <w:r>
@@ -269,13 +261,7 @@
       </w:r>
       <w:proofErr w:type="spellEnd"/>
       <w:r>
-        <w:t xml:space="preserve">, </w:t>
-      </w:r>
-      <w:r>
-        <w:t>edits</w:t>
-      </w:r>
-      <w:r>
-        <w:t>) logs</w:t>
+        <w:t>, edits) logs</w:t>
       </w:r>
     </w:p>
     <w:p>
@@ -301,6 +287,13 @@
         <w:t>NameNode</w:t>
       </w:r>
       <w:proofErr w:type="spellEnd"/>
+      <w:r>
+        <w:rPr>
+          <w:b/>
+          <w:bCs/>
+        </w:rPr>
+        <w:t xml:space="preserve"> (Master node)</w:t>
+      </w:r>
       <w:r>
         <w:rPr>
           <w:b/>
@@ -661,6 +654,13 @@
         <w:t>DataNodes</w:t>
       </w:r>
       <w:proofErr w:type="spellEnd"/>
+      <w:r>
+        <w:rPr>
+          <w:b/>
+          <w:bCs/>
+        </w:rPr>
+        <w:t xml:space="preserve"> (Slave Node)</w:t>
+      </w:r>
     </w:p>
     <w:p>
       <w:r>
@@ -1375,6 +1375,26 @@
       <w:r>
         <w:t xml:space="preserve"> on a slave node.</w:t>
       </w:r>
+      <w:r>
+        <w:t xml:space="preserve"> </w:t>
+      </w:r>
+      <w:r>
+        <w:t xml:space="preserve">The Application Master oversees the full lifecycle of an application, all the way from </w:t>
+      </w:r>
+      <w:r>
+        <w:lastRenderedPageBreak/>
+        <w:t xml:space="preserve">requesting the needed containers from the Resource Manager to submitting container lease requests to the </w:t>
+      </w:r>
+      <w:proofErr w:type="spellStart"/>
+      <w:r>
+        <w:t>NodeManager</w:t>
+      </w:r>
+      <w:proofErr w:type="spellEnd"/>
+      <w:r>
+        <w:t>.</w:t>
+      </w:r>
+      <w:bookmarkStart w:id="0" w:name="_GoBack"/>
+      <w:bookmarkEnd w:id="0"/>
     </w:p>
     <w:p/>
     <w:p/>
@@ -1678,16 +1698,7 @@
           <w:sz w:val="24"/>
           <w:szCs w:val="24"/>
         </w:rPr>
-        <w:t>hdfs-site</w:t>
-      </w:r>
-      <w:r>
-        <w:rPr>
-          <w:b/>
-          <w:bCs/>
-          <w:sz w:val="24"/>
-          <w:szCs w:val="24"/>
-        </w:rPr>
-        <w:t>.xml</w:t>
+        <w:t>hdfs-site.xml</w:t>
       </w:r>
       <w:r>
         <w:rPr>
@@ -1916,10 +1927,10 @@
             <v:path o:extrusionok="f" gradientshapeok="t" o:connecttype="rect"/>
             <o:lock v:ext="edit" aspectratio="t"/>
           </v:shapetype>
-          <v:shape id="_x0000_i1029" type="#_x0000_t75" style="width:467.7pt;height:318.7pt" o:ole="">
+          <v:shape id="_x0000_i1025" type="#_x0000_t75" style="width:467.25pt;height:318.75pt" o:ole="">
             <v:imagedata r:id="rId11" o:title=""/>
           </v:shape>
-          <o:OLEObject Type="Embed" ProgID="Visio.Drawing.15" ShapeID="_x0000_i1029" DrawAspect="Content" ObjectID="_1641441213" r:id="rId12"/>
+          <o:OLEObject Type="Embed" ProgID="Visio.Drawing.15" ShapeID="_x0000_i1025" DrawAspect="Content" ObjectID="_1642136026" r:id="rId12"/>
         </w:object>
       </w:r>
     </w:p>
@@ -2789,7 +2800,6 @@
         <w:t>:</w:t>
       </w:r>
     </w:p>
-    <w:p/>
     <w:p>
       <w:pPr>
         <w:pStyle w:val="ListParagraph"/>
@@ -2799,31 +2809,28 @@
         </w:numPr>
       </w:pPr>
       <w:r>
-        <w:t>Make directory</w:t>
-      </w:r>
-    </w:p>
-    <w:p>
-      <w:pPr>
-        <w:pStyle w:val="ListParagraph"/>
-      </w:pPr>
-      <w:r>
-        <w:t xml:space="preserve">&gt; </w:t>
+        <w:t xml:space="preserve">Start/Stop </w:t>
       </w:r>
       <w:proofErr w:type="spellStart"/>
       <w:r>
         <w:t>hadoop</w:t>
       </w:r>
       <w:proofErr w:type="spellEnd"/>
-      <w:r>
-        <w:t xml:space="preserve"> fs -</w:t>
-      </w:r>
-      <w:proofErr w:type="spellStart"/>
-      <w:r>
-        <w:t>mkdir</w:t>
-      </w:r>
-      <w:proofErr w:type="spellEnd"/>
-      <w:r>
-        <w:t xml:space="preserve"> /lab</w:t>
+    </w:p>
+    <w:p>
+      <w:pPr>
+        <w:pStyle w:val="ListParagraph"/>
+      </w:pPr>
+      <w:r>
+        <w:t>&gt; start-all</w:t>
+      </w:r>
+    </w:p>
+    <w:p>
+      <w:pPr>
+        <w:pStyle w:val="ListParagraph"/>
+      </w:pPr>
+      <w:r>
+        <w:t>&gt; stop-all</w:t>
       </w:r>
     </w:p>
     <w:p>
@@ -2840,15 +2847,31 @@
         </w:numPr>
       </w:pPr>
       <w:r>
-        <w:t>List the folders</w:t>
-      </w:r>
-    </w:p>
-    <w:p>
-      <w:pPr>
-        <w:pStyle w:val="ListParagraph"/>
-      </w:pPr>
-      <w:r>
-        <w:t>&gt; Hadoop fs -ls /</w:t>
+        <w:t>Make directory</w:t>
+      </w:r>
+    </w:p>
+    <w:p>
+      <w:pPr>
+        <w:pStyle w:val="ListParagraph"/>
+      </w:pPr>
+      <w:r>
+        <w:t xml:space="preserve">&gt; </w:t>
+      </w:r>
+      <w:proofErr w:type="spellStart"/>
+      <w:r>
+        <w:t>hadoop</w:t>
+      </w:r>
+      <w:proofErr w:type="spellEnd"/>
+      <w:r>
+        <w:t xml:space="preserve"> fs -</w:t>
+      </w:r>
+      <w:proofErr w:type="spellStart"/>
+      <w:r>
+        <w:t>mkdir</w:t>
+      </w:r>
+      <w:proofErr w:type="spellEnd"/>
+      <w:r>
+        <w:t xml:space="preserve"> /lab</w:t>
       </w:r>
     </w:p>
     <w:p>
@@ -2865,151 +2888,15 @@
         </w:numPr>
       </w:pPr>
       <w:r>
-        <w:t>Put file</w:t>
-      </w:r>
-    </w:p>
-    <w:p>
-      <w:pPr>
-        <w:pStyle w:val="ListParagraph"/>
-      </w:pPr>
-    </w:p>
-    <w:p>
-      <w:pPr>
-        <w:pStyle w:val="ListParagraph"/>
-      </w:pPr>
-      <w:r>
-        <w:t xml:space="preserve">&gt; </w:t>
-      </w:r>
-      <w:r>
-        <w:t>notepad</w:t>
-      </w:r>
-      <w:r>
-        <w:t xml:space="preserve"> hadoop-file.txt</w:t>
-      </w:r>
-    </w:p>
-    <w:p>
-      <w:pPr>
-        <w:pStyle w:val="ListParagraph"/>
-      </w:pPr>
-      <w:r>
-        <w:t xml:space="preserve">&gt; </w:t>
-      </w:r>
-      <w:proofErr w:type="gramStart"/>
-      <w:r>
-        <w:t>A,A</w:t>
-      </w:r>
-      <w:proofErr w:type="gramEnd"/>
-      <w:r>
-        <w:t>,A,A</w:t>
-      </w:r>
-    </w:p>
-    <w:p>
-      <w:pPr>
-        <w:pStyle w:val="ListParagraph"/>
-      </w:pPr>
-      <w:r>
-        <w:t xml:space="preserve">   </w:t>
-      </w:r>
-      <w:proofErr w:type="gramStart"/>
-      <w:r>
-        <w:t>B,B</w:t>
-      </w:r>
-      <w:proofErr w:type="gramEnd"/>
-      <w:r>
-        <w:t>,B,B</w:t>
-      </w:r>
-    </w:p>
-    <w:p>
-      <w:pPr>
-        <w:pStyle w:val="ListParagraph"/>
-      </w:pPr>
-      <w:r>
-        <w:t xml:space="preserve">   </w:t>
-      </w:r>
-      <w:proofErr w:type="gramStart"/>
-      <w:r>
-        <w:t>C,C</w:t>
-      </w:r>
-      <w:proofErr w:type="gramEnd"/>
-      <w:r>
-        <w:t>,C,C</w:t>
-      </w:r>
-    </w:p>
-    <w:p>
-      <w:pPr>
-        <w:pStyle w:val="ListParagraph"/>
-      </w:pPr>
-      <w:r>
-        <w:t xml:space="preserve">&gt; </w:t>
-      </w:r>
-      <w:proofErr w:type="spellStart"/>
-      <w:r>
-        <w:t>hadoop</w:t>
-      </w:r>
-      <w:proofErr w:type="spellEnd"/>
-      <w:r>
-        <w:t xml:space="preserve"> fs -put hadoop-file.txt /lab/</w:t>
-      </w:r>
-    </w:p>
-    <w:p>
-      <w:pPr>
-        <w:pStyle w:val="ListParagraph"/>
-      </w:pPr>
-      <w:r>
-        <w:t xml:space="preserve">&gt; </w:t>
-      </w:r>
-      <w:proofErr w:type="spellStart"/>
-      <w:r>
-        <w:t>hadoop</w:t>
-      </w:r>
-      <w:proofErr w:type="spellEnd"/>
-      <w:r>
-        <w:t xml:space="preserve"> fs -</w:t>
-      </w:r>
-      <w:proofErr w:type="spellStart"/>
-      <w:r>
-        <w:t>mkdir</w:t>
-      </w:r>
-      <w:proofErr w:type="spellEnd"/>
-      <w:r>
-        <w:t xml:space="preserve"> /</w:t>
-      </w:r>
-      <w:proofErr w:type="spellStart"/>
-      <w:r>
-        <w:t>tmp</w:t>
-      </w:r>
-      <w:proofErr w:type="spellEnd"/>
-    </w:p>
-    <w:p>
-      <w:pPr>
-        <w:pStyle w:val="ListParagraph"/>
-      </w:pPr>
-      <w:r>
-        <w:t xml:space="preserve">&gt; </w:t>
-      </w:r>
-      <w:proofErr w:type="spellStart"/>
-      <w:r>
-        <w:t>hdfs</w:t>
-      </w:r>
-      <w:proofErr w:type="spellEnd"/>
-      <w:r>
-        <w:t xml:space="preserve"> </w:t>
-      </w:r>
-      <w:proofErr w:type="spellStart"/>
-      <w:r>
-        <w:t>dfs</w:t>
-      </w:r>
-      <w:proofErr w:type="spellEnd"/>
-      <w:r>
-        <w:t xml:space="preserve"> -</w:t>
-      </w:r>
-      <w:proofErr w:type="spellStart"/>
-      <w:r>
-        <w:t>copyFromLocal</w:t>
-      </w:r>
-      <w:proofErr w:type="spellEnd"/>
-      <w:r>
-        <w:t xml:space="preserve"> hadoop-file.txt /temp</w:t>
+        <w:t>List the folders</w:t>
+      </w:r>
+    </w:p>
+    <w:p>
+      <w:pPr>
+        <w:pStyle w:val="ListParagraph"/>
+      </w:pPr>
+      <w:r>
+        <w:t>&gt; Hadoop fs -ls /</w:t>
       </w:r>
     </w:p>
     <w:p>
@@ -3026,7 +2913,7 @@
         </w:numPr>
       </w:pPr>
       <w:r>
-        <w:t>Get file</w:t>
+        <w:t>Put file</w:t>
       </w:r>
     </w:p>
     <w:p>
@@ -3041,13 +2928,75 @@
       <w:r>
         <w:t xml:space="preserve">&gt; </w:t>
       </w:r>
+      <w:r>
+        <w:t>notepad</w:t>
+      </w:r>
+      <w:r>
+        <w:t xml:space="preserve"> hadoop-file.txt</w:t>
+      </w:r>
+    </w:p>
+    <w:p>
+      <w:pPr>
+        <w:pStyle w:val="ListParagraph"/>
+      </w:pPr>
+      <w:r>
+        <w:t xml:space="preserve">&gt; </w:t>
+      </w:r>
+      <w:proofErr w:type="gramStart"/>
+      <w:r>
+        <w:t>A,A</w:t>
+      </w:r>
+      <w:proofErr w:type="gramEnd"/>
+      <w:r>
+        <w:t>,A,A</w:t>
+      </w:r>
+    </w:p>
+    <w:p>
+      <w:pPr>
+        <w:pStyle w:val="ListParagraph"/>
+      </w:pPr>
+      <w:r>
+        <w:t xml:space="preserve">   </w:t>
+      </w:r>
+      <w:proofErr w:type="gramStart"/>
+      <w:r>
+        <w:t>B,B</w:t>
+      </w:r>
+      <w:proofErr w:type="gramEnd"/>
+      <w:r>
+        <w:t>,B,B</w:t>
+      </w:r>
+    </w:p>
+    <w:p>
+      <w:pPr>
+        <w:pStyle w:val="ListParagraph"/>
+      </w:pPr>
+      <w:r>
+        <w:t xml:space="preserve">   </w:t>
+      </w:r>
+      <w:proofErr w:type="gramStart"/>
+      <w:r>
+        <w:t>C,C</w:t>
+      </w:r>
+      <w:proofErr w:type="gramEnd"/>
+      <w:r>
+        <w:t>,C,C</w:t>
+      </w:r>
+    </w:p>
+    <w:p>
+      <w:pPr>
+        <w:pStyle w:val="ListParagraph"/>
+      </w:pPr>
+      <w:r>
+        <w:t xml:space="preserve">&gt; </w:t>
+      </w:r>
       <w:proofErr w:type="spellStart"/>
       <w:r>
         <w:t>hadoop</w:t>
       </w:r>
       <w:proofErr w:type="spellEnd"/>
       <w:r>
-        <w:t xml:space="preserve"> fs -get /lab/hadoop-file.txt</w:t>
+        <w:t xml:space="preserve"> fs -put hadoop-file.txt /lab/</w:t>
       </w:r>
     </w:p>
     <w:p>
@@ -3059,6 +3008,35 @@
       </w:r>
       <w:proofErr w:type="spellStart"/>
       <w:r>
+        <w:t>hadoop</w:t>
+      </w:r>
+      <w:proofErr w:type="spellEnd"/>
+      <w:r>
+        <w:t xml:space="preserve"> fs -</w:t>
+      </w:r>
+      <w:proofErr w:type="spellStart"/>
+      <w:r>
+        <w:t>mkdir</w:t>
+      </w:r>
+      <w:proofErr w:type="spellEnd"/>
+      <w:r>
+        <w:t xml:space="preserve"> /</w:t>
+      </w:r>
+      <w:proofErr w:type="spellStart"/>
+      <w:r>
+        <w:t>tmp</w:t>
+      </w:r>
+      <w:proofErr w:type="spellEnd"/>
+    </w:p>
+    <w:p>
+      <w:pPr>
+        <w:pStyle w:val="ListParagraph"/>
+      </w:pPr>
+      <w:r>
+        <w:t xml:space="preserve">&gt; </w:t>
+      </w:r>
+      <w:proofErr w:type="spellStart"/>
+      <w:r>
         <w:t>hdfs</w:t>
       </w:r>
       <w:proofErr w:type="spellEnd"/>
@@ -3074,20 +3052,19 @@
         <w:t xml:space="preserve"> -</w:t>
       </w:r>
       <w:proofErr w:type="spellStart"/>
-      <w:proofErr w:type="gramStart"/>
-      <w:r>
-        <w:t>copyToLocal</w:t>
-      </w:r>
-      <w:proofErr w:type="spellEnd"/>
-      <w:r>
-        <w:t xml:space="preserve">  /temp/hadoop-file.txt</w:t>
-      </w:r>
-      <w:proofErr w:type="gramEnd"/>
-      <w:r>
-        <w:t xml:space="preserve"> hadoop-file-99.txt</w:t>
-      </w:r>
-    </w:p>
-    <w:p/>
+      <w:r>
+        <w:t>copyFromLocal</w:t>
+      </w:r>
+      <w:proofErr w:type="spellEnd"/>
+      <w:r>
+        <w:t xml:space="preserve"> hadoop-file.txt /temp</w:t>
+      </w:r>
+    </w:p>
+    <w:p>
+      <w:pPr>
+        <w:pStyle w:val="ListParagraph"/>
+      </w:pPr>
+    </w:p>
     <w:p>
       <w:pPr>
         <w:pStyle w:val="ListParagraph"/>
@@ -3097,8 +3074,13 @@
         </w:numPr>
       </w:pPr>
       <w:r>
-        <w:t>Cat file</w:t>
-      </w:r>
+        <w:t>Get file</w:t>
+      </w:r>
+    </w:p>
+    <w:p>
+      <w:pPr>
+        <w:pStyle w:val="ListParagraph"/>
+      </w:pPr>
     </w:p>
     <w:p>
       <w:pPr>
@@ -3113,14 +3095,47 @@
       </w:r>
       <w:proofErr w:type="spellEnd"/>
       <w:r>
-        <w:t xml:space="preserve"> fs -cat /lab/hadoop-file.txt</w:t>
-      </w:r>
-    </w:p>
-    <w:p>
-      <w:pPr>
-        <w:pStyle w:val="ListParagraph"/>
-      </w:pPr>
-    </w:p>
+        <w:t xml:space="preserve"> fs -get /lab/hadoop-file.txt</w:t>
+      </w:r>
+    </w:p>
+    <w:p>
+      <w:pPr>
+        <w:pStyle w:val="ListParagraph"/>
+      </w:pPr>
+      <w:r>
+        <w:t xml:space="preserve">&gt; </w:t>
+      </w:r>
+      <w:proofErr w:type="spellStart"/>
+      <w:r>
+        <w:t>hdfs</w:t>
+      </w:r>
+      <w:proofErr w:type="spellEnd"/>
+      <w:r>
+        <w:t xml:space="preserve"> </w:t>
+      </w:r>
+      <w:proofErr w:type="spellStart"/>
+      <w:r>
+        <w:t>dfs</w:t>
+      </w:r>
+      <w:proofErr w:type="spellEnd"/>
+      <w:r>
+        <w:t xml:space="preserve"> -</w:t>
+      </w:r>
+      <w:proofErr w:type="spellStart"/>
+      <w:proofErr w:type="gramStart"/>
+      <w:r>
+        <w:t>copyToLocal</w:t>
+      </w:r>
+      <w:proofErr w:type="spellEnd"/>
+      <w:r>
+        <w:t xml:space="preserve">  /temp/hadoop-file.txt</w:t>
+      </w:r>
+      <w:proofErr w:type="gramEnd"/>
+      <w:r>
+        <w:t xml:space="preserve"> hadoop-file-99.txt</w:t>
+      </w:r>
+    </w:p>
+    <w:p/>
     <w:p>
       <w:pPr>
         <w:pStyle w:val="ListParagraph"/>
@@ -3131,6 +3146,39 @@
       </w:pPr>
       <w:r>
         <w:lastRenderedPageBreak/>
+        <w:t>Cat file</w:t>
+      </w:r>
+    </w:p>
+    <w:p>
+      <w:pPr>
+        <w:pStyle w:val="ListParagraph"/>
+      </w:pPr>
+      <w:r>
+        <w:t xml:space="preserve">&gt; </w:t>
+      </w:r>
+      <w:proofErr w:type="spellStart"/>
+      <w:r>
+        <w:t>hadoop</w:t>
+      </w:r>
+      <w:proofErr w:type="spellEnd"/>
+      <w:r>
+        <w:t xml:space="preserve"> fs -cat /lab/hadoop-file.txt</w:t>
+      </w:r>
+    </w:p>
+    <w:p>
+      <w:pPr>
+        <w:pStyle w:val="ListParagraph"/>
+      </w:pPr>
+    </w:p>
+    <w:p>
+      <w:pPr>
+        <w:pStyle w:val="ListParagraph"/>
+        <w:numPr>
+          <w:ilvl w:val="0"/>
+          <w:numId w:val="2"/>
+        </w:numPr>
+      </w:pPr>
+      <w:r>
         <w:t>Copy file</w:t>
       </w:r>
     </w:p>

</xml_diff>